<commit_message>
Updated SRS and traceability
Updated SRS and traceability
</commit_message>
<xml_diff>
--- a/ProgressII/Progress2SRS.docx
+++ b/ProgressII/Progress2SRS.docx
@@ -221,7 +221,7 @@
             <v:path o:extrusionok="f" gradientshapeok="t" o:connecttype="rect"/>
             <o:lock v:ext="edit" aspectratio="t"/>
           </v:shapetype>
-          <v:shape id="_x0000_i1025" type="#_x0000_t75" alt="Microsoft Office 签名行​​..." style="width:192.6pt;height:95.4pt;mso-width-percent:0;mso-height-percent:0;mso-width-percent:0;mso-height-percent:0">
+          <v:shape id="_x0000_i1025" type="#_x0000_t75" alt="Microsoft Office 签名行​​..." style="width:192.4pt;height:95.6pt;mso-width-percent:0;mso-height-percent:0;mso-width-percent:0;mso-height-percent:0">
             <v:imagedata r:id="rId8" o:title=""/>
             <o:lock v:ext="edit" ungrouping="t" rotation="t" cropping="t" verticies="t" text="t" grouping="t"/>
             <o:signatureline v:ext="edit" id="{CB116C51-4251-4A2D-8301-3285B9CBD66D}" provid="{00000000-0000-0000-0000-000000000000}" o:suggestedsigner="Dr. Pree Thiengburanathum" issignatureline="t"/>
@@ -25895,7 +25895,13 @@
               <w:t>1. S</w:t>
             </w:r>
             <w:r>
-              <w:t>uper admin clicks all accounts button.</w:t>
+              <w:t>uper admin clicks</w:t>
+            </w:r>
+            <w:r>
+              <w:t xml:space="preserve"> system log</w:t>
+            </w:r>
+            <w:r>
+              <w:t xml:space="preserve"> button.</w:t>
             </w:r>
           </w:p>
         </w:tc>
@@ -27721,7 +27727,19 @@
         <w:t>s</w:t>
       </w:r>
       <w:r>
-        <w:t xml:space="preserve"> the login interface.</w:t>
+        <w:t xml:space="preserve"> the </w:t>
+      </w:r>
+      <w:r>
+        <w:t xml:space="preserve">admin </w:t>
+      </w:r>
+      <w:r>
+        <w:t xml:space="preserve">login </w:t>
+      </w:r>
+      <w:r>
+        <w:t>page</w:t>
+      </w:r>
+      <w:r>
+        <w:t>.</w:t>
       </w:r>
     </w:p>
     <w:p>
@@ -27729,18 +27747,147 @@
         <w:spacing w:before="100" w:beforeAutospacing="1" w:after="100" w:afterAutospacing="1" w:line="240" w:lineRule="auto"/>
       </w:pPr>
       <w:r>
+        <w:t xml:space="preserve">SRS-02: The system provides the </w:t>
+      </w:r>
+      <w:r>
+        <w:t xml:space="preserve">register </w:t>
+      </w:r>
+      <w:r>
+        <w:t>column</w:t>
+      </w:r>
+      <w:r>
+        <w:t>.</w:t>
+      </w:r>
+    </w:p>
+    <w:p>
+      <w:pPr>
+        <w:spacing w:before="100" w:beforeAutospacing="1" w:after="100" w:afterAutospacing="1" w:line="240" w:lineRule="auto"/>
+      </w:pPr>
+      <w:r>
         <w:rPr>
           <w:rFonts w:hint="eastAsia"/>
         </w:rPr>
         <w:t>S</w:t>
       </w:r>
       <w:r>
-        <w:t>RS-02: The system checks input format.</w:t>
+        <w:t xml:space="preserve">RS-03: The system provides the login </w:t>
+      </w:r>
+      <w:r>
+        <w:t>column</w:t>
+      </w:r>
+      <w:r>
+        <w:t>.</w:t>
       </w:r>
     </w:p>
     <w:p>
       <w:pPr>
         <w:spacing w:before="100" w:beforeAutospacing="1" w:after="100" w:afterAutospacing="1" w:line="240" w:lineRule="auto"/>
+      </w:pPr>
+      <w:r>
+        <w:rPr>
+          <w:rFonts w:hint="eastAsia"/>
+        </w:rPr>
+        <w:t>S</w:t>
+      </w:r>
+      <w:r>
+        <w:t>RS-04: The system provides the username textbox.</w:t>
+      </w:r>
+    </w:p>
+    <w:p>
+      <w:pPr>
+        <w:spacing w:before="100" w:beforeAutospacing="1" w:after="100" w:afterAutospacing="1" w:line="240" w:lineRule="auto"/>
+      </w:pPr>
+      <w:r>
+        <w:rPr>
+          <w:rFonts w:hint="eastAsia"/>
+        </w:rPr>
+        <w:t>S</w:t>
+      </w:r>
+      <w:r>
+        <w:t>RS-0</w:t>
+      </w:r>
+      <w:r>
+        <w:t>5</w:t>
+      </w:r>
+      <w:r>
+        <w:t xml:space="preserve">: The system provides the </w:t>
+      </w:r>
+      <w:r>
+        <w:t>password</w:t>
+      </w:r>
+      <w:r>
+        <w:t xml:space="preserve"> textbox.</w:t>
+      </w:r>
+    </w:p>
+    <w:p>
+      <w:pPr>
+        <w:spacing w:before="100" w:beforeAutospacing="1" w:after="100" w:afterAutospacing="1" w:line="240" w:lineRule="auto"/>
+      </w:pPr>
+      <w:r>
+        <w:rPr>
+          <w:rFonts w:hint="eastAsia"/>
+        </w:rPr>
+        <w:t>S</w:t>
+      </w:r>
+      <w:r>
+        <w:t>RS-0</w:t>
+      </w:r>
+      <w:r>
+        <w:t>6</w:t>
+      </w:r>
+      <w:r>
+        <w:t>: The system provides the</w:t>
+      </w:r>
+      <w:r>
+        <w:t xml:space="preserve"> login button.</w:t>
+      </w:r>
+    </w:p>
+    <w:p>
+      <w:pPr>
+        <w:spacing w:before="100" w:beforeAutospacing="1" w:after="100" w:afterAutospacing="1" w:line="240" w:lineRule="auto"/>
+      </w:pPr>
+      <w:r>
+        <w:rPr>
+          <w:rFonts w:hint="eastAsia"/>
+        </w:rPr>
+        <w:t>S</w:t>
+      </w:r>
+      <w:r>
+        <w:t>RS-0</w:t>
+      </w:r>
+      <w:r>
+        <w:t>7</w:t>
+      </w:r>
+      <w:r>
+        <w:t>: The system provides the</w:t>
+      </w:r>
+      <w:r>
+        <w:t xml:space="preserve"> cancel button.</w:t>
+      </w:r>
+    </w:p>
+    <w:p>
+      <w:pPr>
+        <w:spacing w:before="100" w:beforeAutospacing="1" w:after="100" w:afterAutospacing="1" w:line="240" w:lineRule="auto"/>
+      </w:pPr>
+      <w:r>
+        <w:rPr>
+          <w:rFonts w:hint="eastAsia"/>
+        </w:rPr>
+        <w:t>S</w:t>
+      </w:r>
+      <w:r>
+        <w:t>RS-0</w:t>
+      </w:r>
+      <w:r>
+        <w:t>8</w:t>
+      </w:r>
+      <w:r>
+        <w:t>: The system checks input format.</w:t>
+      </w:r>
+    </w:p>
+    <w:p>
+      <w:pPr>
+        <w:spacing w:before="100" w:beforeAutospacing="1" w:after="100" w:afterAutospacing="1" w:line="240" w:lineRule="auto"/>
         <w:rPr>
           <w:rFonts w:eastAsia="宋体"/>
         </w:rPr>
@@ -27755,7 +27902,19 @@
         <w:rPr>
           <w:rFonts w:eastAsia="宋体"/>
         </w:rPr>
-        <w:t xml:space="preserve">RS-03: </w:t>
+        <w:t>RS-</w:t>
+      </w:r>
+      <w:r>
+        <w:rPr>
+          <w:rFonts w:eastAsia="宋体"/>
+        </w:rPr>
+        <w:t>09</w:t>
+      </w:r>
+      <w:r>
+        <w:rPr>
+          <w:rFonts w:eastAsia="宋体"/>
+        </w:rPr>
+        <w:t xml:space="preserve">: </w:t>
       </w:r>
       <w:r>
         <w:t>The s</w:t>
@@ -27787,10 +27946,31 @@
         <w:rPr>
           <w:rFonts w:eastAsia="宋体"/>
         </w:rPr>
-        <w:t xml:space="preserve">RS-04: </w:t>
+        <w:t>RS-</w:t>
+      </w:r>
+      <w:r>
+        <w:rPr>
+          <w:rFonts w:eastAsia="宋体"/>
+        </w:rPr>
+        <w:t>1</w:t>
+      </w:r>
+      <w:r>
+        <w:rPr>
+          <w:rFonts w:eastAsia="宋体"/>
+        </w:rPr>
+        <w:t>0</w:t>
+      </w:r>
+      <w:r>
+        <w:rPr>
+          <w:rFonts w:eastAsia="宋体"/>
+        </w:rPr>
+        <w:t xml:space="preserve">: </w:t>
       </w:r>
       <w:r>
         <w:t xml:space="preserve">The system directs to </w:t>
+      </w:r>
+      <w:r>
+        <w:t xml:space="preserve">admin </w:t>
       </w:r>
       <w:r>
         <w:t>system</w:t>
@@ -27853,24 +28033,62 @@
       </w:pPr>
       <w:r>
         <w:rPr>
-          <w:rFonts w:ascii="Times" w:eastAsia="宋体" w:hAnsi="Times" w:cs="宋体"/>
-        </w:rPr>
-        <w:t xml:space="preserve">SRS-05: The </w:t>
-      </w:r>
-      <w:r>
-        <w:t>s</w:t>
-      </w:r>
-      <w:r>
-        <w:t>ystem display</w:t>
-      </w:r>
-      <w:r>
-        <w:t>s all accounts information</w:t>
+          <w:rFonts w:hint="eastAsia"/>
+        </w:rPr>
+        <w:t>S</w:t>
+      </w:r>
+      <w:r>
+        <w:t>RS-</w:t>
+      </w:r>
+      <w:r>
+        <w:t>1</w:t>
+      </w:r>
+      <w:r>
+        <w:t>1</w:t>
+      </w:r>
+      <w:r>
+        <w:t>: The system provides the</w:t>
+      </w:r>
+      <w:r>
+        <w:t xml:space="preserve"> all accounts information</w:t>
       </w:r>
       <w:r>
         <w:rPr>
           <w:b/>
           <w:bCs/>
         </w:rPr>
+        <w:t>.</w:t>
+      </w:r>
+    </w:p>
+    <w:p>
+      <w:pPr>
+        <w:spacing w:before="100" w:beforeAutospacing="1" w:after="100" w:afterAutospacing="1" w:line="240" w:lineRule="auto"/>
+      </w:pPr>
+      <w:r>
+        <w:rPr>
+          <w:rFonts w:hint="eastAsia"/>
+        </w:rPr>
+        <w:t>S</w:t>
+      </w:r>
+      <w:r>
+        <w:t>RS-</w:t>
+      </w:r>
+      <w:r>
+        <w:t>1</w:t>
+      </w:r>
+      <w:r>
+        <w:t>2</w:t>
+      </w:r>
+      <w:r>
+        <w:t>: The system provides the</w:t>
+      </w:r>
+      <w:r>
+        <w:t xml:space="preserve"> accounts status</w:t>
+      </w:r>
+      <w:r>
+        <w:t xml:space="preserve"> column</w:t>
+      </w:r>
+      <w:r>
         <w:t>.</w:t>
       </w:r>
     </w:p>
@@ -27889,6 +28107,7 @@
           <w:b/>
           <w:bCs/>
         </w:rPr>
+        <w:lastRenderedPageBreak/>
         <w:t>6</w:t>
       </w:r>
       <w:r>
@@ -27946,7 +28165,19 @@
         <w:rPr>
           <w:rFonts w:ascii="Times" w:eastAsia="宋体" w:hAnsi="Times" w:cs="宋体"/>
         </w:rPr>
-        <w:t xml:space="preserve">06: </w:t>
+        <w:t>1</w:t>
+      </w:r>
+      <w:r>
+        <w:rPr>
+          <w:rFonts w:ascii="Times" w:eastAsia="宋体" w:hAnsi="Times" w:cs="宋体"/>
+        </w:rPr>
+        <w:t>3</w:t>
+      </w:r>
+      <w:r>
+        <w:rPr>
+          <w:rFonts w:ascii="Times" w:eastAsia="宋体" w:hAnsi="Times" w:cs="宋体"/>
+        </w:rPr>
+        <w:t xml:space="preserve">: </w:t>
       </w:r>
       <w:r>
         <w:t>The system provides edit information page.</w:t>
@@ -27984,7 +28215,7 @@
         <w:rPr>
           <w:rFonts w:ascii="Times" w:eastAsia="宋体" w:hAnsi="Times" w:cs="宋体"/>
         </w:rPr>
-        <w:t>2</w:t>
+        <w:t>8</w:t>
       </w:r>
       <w:r>
         <w:rPr>
@@ -28028,13 +28259,13 @@
         <w:rPr>
           <w:rFonts w:ascii="Times" w:eastAsia="宋体" w:hAnsi="Times" w:cs="宋体"/>
         </w:rPr>
-        <w:t>0</w:t>
+        <w:t>1</w:t>
       </w:r>
       <w:r>
         <w:rPr>
           <w:rFonts w:ascii="Times" w:eastAsia="宋体" w:hAnsi="Times" w:cs="宋体"/>
         </w:rPr>
-        <w:t>7</w:t>
+        <w:t>4</w:t>
       </w:r>
       <w:r>
         <w:rPr>
@@ -28106,6 +28337,31 @@
     <w:p>
       <w:pPr>
         <w:spacing w:before="100" w:beforeAutospacing="1" w:after="100" w:afterAutospacing="1" w:line="240" w:lineRule="auto"/>
+        <w:rPr>
+          <w:b/>
+          <w:bCs/>
+        </w:rPr>
+      </w:pPr>
+      <w:r>
+        <w:rPr>
+          <w:rFonts w:hint="eastAsia"/>
+        </w:rPr>
+        <w:t>S</w:t>
+      </w:r>
+      <w:r>
+        <w:t>RS-11: The system provides the all accounts information</w:t>
+      </w:r>
+      <w:r>
+        <w:rPr>
+          <w:b/>
+          <w:bCs/>
+        </w:rPr>
+        <w:t>.</w:t>
+      </w:r>
+    </w:p>
+    <w:p>
+      <w:pPr>
+        <w:spacing w:before="100" w:beforeAutospacing="1" w:after="100" w:afterAutospacing="1" w:line="240" w:lineRule="auto"/>
       </w:pPr>
       <w:r>
         <w:t>SRS</w:t>
@@ -28114,10 +28370,7 @@
         <w:t>-</w:t>
       </w:r>
       <w:r>
-        <w:t>0</w:t>
-      </w:r>
-      <w:r>
-        <w:t>8</w:t>
+        <w:t>15</w:t>
       </w:r>
       <w:r>
         <w:t>: The system deletes account.</w:t>
@@ -28171,7 +28424,7 @@
           <w:b/>
           <w:bCs/>
         </w:rPr>
-        <w:t>Add admin account directly</w:t>
+        <w:t>Add admin account</w:t>
       </w:r>
       <w:r>
         <w:rPr>
@@ -28192,7 +28445,6 @@
         <w:rPr>
           <w:rFonts w:hint="eastAsia"/>
         </w:rPr>
-        <w:lastRenderedPageBreak/>
         <w:t>S</w:t>
       </w:r>
       <w:r>
@@ -28202,7 +28454,7 @@
         <w:t>-</w:t>
       </w:r>
       <w:r>
-        <w:t>09</w:t>
+        <w:t>16</w:t>
       </w:r>
       <w:r>
         <w:t>: The System provides add account page.</w:t>
@@ -28219,7 +28471,13 @@
         <w:t>S</w:t>
       </w:r>
       <w:r>
-        <w:t>RS-02: The system checks input format.</w:t>
+        <w:t>RS-0</w:t>
+      </w:r>
+      <w:r>
+        <w:t>8</w:t>
+      </w:r>
+      <w:r>
+        <w:t>: The system checks input format.</w:t>
       </w:r>
     </w:p>
     <w:p>
@@ -28248,7 +28506,13 @@
         <w:rPr>
           <w:rFonts w:ascii="Times" w:eastAsia="宋体" w:hAnsi="Times" w:cs="宋体"/>
         </w:rPr>
-        <w:t xml:space="preserve">07: The </w:t>
+        <w:t>14</w:t>
+      </w:r>
+      <w:r>
+        <w:rPr>
+          <w:rFonts w:ascii="Times" w:eastAsia="宋体" w:hAnsi="Times" w:cs="宋体"/>
+        </w:rPr>
+        <w:t xml:space="preserve">: The </w:t>
       </w:r>
       <w:r>
         <w:t>s</w:t>
@@ -28280,7 +28544,13 @@
         <w:t>-</w:t>
       </w:r>
       <w:r>
-        <w:t>10: The system displays: “Add account successful.”</w:t>
+        <w:t>1</w:t>
+      </w:r>
+      <w:r>
+        <w:t>7</w:t>
+      </w:r>
+      <w:r>
+        <w:t>: The system displays: “Add account successful.”</w:t>
       </w:r>
     </w:p>
     <w:p>
@@ -28351,7 +28621,7 @@
         <w:t>1</w:t>
       </w:r>
       <w:r>
-        <w:t>1</w:t>
+        <w:t>8</w:t>
       </w:r>
       <w:r>
         <w:t>: The system displays all waiting list accounts information.</w:t>
@@ -28386,7 +28656,13 @@
         <w:rPr>
           <w:rFonts w:ascii="Times" w:eastAsia="宋体" w:hAnsi="Times" w:cs="宋体"/>
         </w:rPr>
-        <w:t xml:space="preserve">07: The </w:t>
+        <w:t>14</w:t>
+      </w:r>
+      <w:r>
+        <w:rPr>
+          <w:rFonts w:ascii="Times" w:eastAsia="宋体" w:hAnsi="Times" w:cs="宋体"/>
+        </w:rPr>
+        <w:t xml:space="preserve">: The </w:t>
       </w:r>
       <w:r>
         <w:t>s</w:t>
@@ -28421,7 +28697,13 @@
         <w:t>-</w:t>
       </w:r>
       <w:r>
-        <w:t>12: The system returns result to admin.</w:t>
+        <w:t>1</w:t>
+      </w:r>
+      <w:r>
+        <w:t>9</w:t>
+      </w:r>
+      <w:r>
+        <w:t>: The system returns result to admin.</w:t>
       </w:r>
     </w:p>
     <w:p>
@@ -28499,7 +28781,7 @@
         <w:t>1</w:t>
       </w:r>
       <w:r>
-        <w:t>1</w:t>
+        <w:t>8</w:t>
       </w:r>
       <w:r>
         <w:t>: The system displays all waiting list accounts information.</w:t>
@@ -28519,6 +28801,7 @@
         <w:rPr>
           <w:rFonts w:hint="eastAsia"/>
         </w:rPr>
+        <w:lastRenderedPageBreak/>
         <w:t>S</w:t>
       </w:r>
       <w:r>
@@ -28528,7 +28811,13 @@
         <w:t>-</w:t>
       </w:r>
       <w:r>
-        <w:t>12: The system returns result to admin.</w:t>
+        <w:t>1</w:t>
+      </w:r>
+      <w:r>
+        <w:t>9</w:t>
+      </w:r>
+      <w:r>
+        <w:t>: The system returns result to admin.</w:t>
       </w:r>
     </w:p>
     <w:p>
@@ -28610,7 +28899,10 @@
         <w:t>-</w:t>
       </w:r>
       <w:r>
-        <w:t>13: The system provides register information page.</w:t>
+        <w:t>20</w:t>
+      </w:r>
+      <w:r>
+        <w:t>: The system provides register information page.</w:t>
       </w:r>
     </w:p>
     <w:p>
@@ -28624,7 +28916,148 @@
         <w:t>S</w:t>
       </w:r>
       <w:r>
-        <w:t>RS-02: The system checks input format.</w:t>
+        <w:t>RS-</w:t>
+      </w:r>
+      <w:r>
+        <w:t>03</w:t>
+      </w:r>
+      <w:r>
+        <w:t>: The system provides the login column.</w:t>
+      </w:r>
+    </w:p>
+    <w:p>
+      <w:pPr>
+        <w:spacing w:before="100" w:beforeAutospacing="1" w:after="100" w:afterAutospacing="1" w:line="240" w:lineRule="auto"/>
+      </w:pPr>
+      <w:r>
+        <w:rPr>
+          <w:rFonts w:ascii="TimesNewRomanPSMT" w:eastAsia="宋体" w:hAnsi="TimesNewRomanPSMT" w:cs="宋体"/>
+        </w:rPr>
+        <w:t>SRS-</w:t>
+      </w:r>
+      <w:r>
+        <w:rPr>
+          <w:rFonts w:ascii="TimesNewRomanPSMT" w:eastAsia="宋体" w:hAnsi="TimesNewRomanPSMT" w:cs="宋体"/>
+        </w:rPr>
+        <w:t>2</w:t>
+      </w:r>
+      <w:r>
+        <w:rPr>
+          <w:rFonts w:ascii="TimesNewRomanPSMT" w:eastAsia="宋体" w:hAnsi="TimesNewRomanPSMT" w:cs="宋体"/>
+        </w:rPr>
+        <w:t>1: Th</w:t>
+      </w:r>
+      <w:r>
+        <w:rPr>
+          <w:rFonts w:ascii="TimesNewRomanPSMT" w:eastAsia="宋体" w:hAnsi="TimesNewRomanPSMT" w:cs="宋体" w:hint="eastAsia"/>
+        </w:rPr>
+        <w:t>e</w:t>
+      </w:r>
+      <w:r>
+        <w:rPr>
+          <w:rFonts w:ascii="TimesNewRomanPSMT" w:eastAsia="宋体" w:hAnsi="TimesNewRomanPSMT" w:cs="宋体"/>
+        </w:rPr>
+        <w:t xml:space="preserve"> </w:t>
+      </w:r>
+      <w:r>
+        <w:t>s</w:t>
+      </w:r>
+      <w:r>
+        <w:t>ystem provide</w:t>
+      </w:r>
+      <w:r>
+        <w:t>s</w:t>
+      </w:r>
+      <w:r>
+        <w:t xml:space="preserve"> the </w:t>
+      </w:r>
+      <w:r>
+        <w:t xml:space="preserve">admin </w:t>
+      </w:r>
+      <w:r>
+        <w:t xml:space="preserve">login </w:t>
+      </w:r>
+      <w:r>
+        <w:t>column.</w:t>
+      </w:r>
+    </w:p>
+    <w:p>
+      <w:pPr>
+        <w:spacing w:before="100" w:beforeAutospacing="1" w:after="100" w:afterAutospacing="1" w:line="240" w:lineRule="auto"/>
+      </w:pPr>
+      <w:r>
+        <w:rPr>
+          <w:rFonts w:hint="eastAsia"/>
+        </w:rPr>
+        <w:t>S</w:t>
+      </w:r>
+      <w:r>
+        <w:t>RS-04: The system provides the username textbox.</w:t>
+      </w:r>
+    </w:p>
+    <w:p>
+      <w:pPr>
+        <w:spacing w:before="100" w:beforeAutospacing="1" w:after="100" w:afterAutospacing="1" w:line="240" w:lineRule="auto"/>
+      </w:pPr>
+      <w:r>
+        <w:rPr>
+          <w:rFonts w:hint="eastAsia"/>
+        </w:rPr>
+        <w:t>S</w:t>
+      </w:r>
+      <w:r>
+        <w:t>RS-05: The system provides the password textbox.</w:t>
+      </w:r>
+    </w:p>
+    <w:p>
+      <w:pPr>
+        <w:spacing w:before="100" w:beforeAutospacing="1" w:after="100" w:afterAutospacing="1" w:line="240" w:lineRule="auto"/>
+      </w:pPr>
+      <w:r>
+        <w:rPr>
+          <w:rFonts w:hint="eastAsia"/>
+        </w:rPr>
+        <w:t>S</w:t>
+      </w:r>
+      <w:r>
+        <w:t>RS-06: The system provides the login button.</w:t>
+      </w:r>
+    </w:p>
+    <w:p>
+      <w:pPr>
+        <w:spacing w:before="100" w:beforeAutospacing="1" w:after="100" w:afterAutospacing="1" w:line="240" w:lineRule="auto"/>
+        <w:rPr>
+          <w:rFonts w:hint="eastAsia"/>
+        </w:rPr>
+      </w:pPr>
+      <w:r>
+        <w:rPr>
+          <w:rFonts w:hint="eastAsia"/>
+        </w:rPr>
+        <w:t>S</w:t>
+      </w:r>
+      <w:r>
+        <w:t>RS-07: The system provides the cancel button.</w:t>
+      </w:r>
+    </w:p>
+    <w:p>
+      <w:pPr>
+        <w:spacing w:before="100" w:beforeAutospacing="1" w:after="100" w:afterAutospacing="1" w:line="240" w:lineRule="auto"/>
+      </w:pPr>
+      <w:r>
+        <w:rPr>
+          <w:rFonts w:hint="eastAsia"/>
+        </w:rPr>
+        <w:t>S</w:t>
+      </w:r>
+      <w:r>
+        <w:t>RS-0</w:t>
+      </w:r>
+      <w:r>
+        <w:t>8</w:t>
+      </w:r>
+      <w:r>
+        <w:t>: The system checks input format.</w:t>
       </w:r>
     </w:p>
     <w:p>
@@ -28647,7 +29080,13 @@
         <w:t>-</w:t>
       </w:r>
       <w:r>
-        <w:t>14: The system sends account information to waiting list.</w:t>
+        <w:t>2</w:t>
+      </w:r>
+      <w:r>
+        <w:t>2</w:t>
+      </w:r>
+      <w:r>
+        <w:t>: The system sends account information to waiting list.</w:t>
       </w:r>
     </w:p>
     <w:p>
@@ -28670,7 +29109,13 @@
         <w:t>-</w:t>
       </w:r>
       <w:r>
-        <w:t>15: The system displays: “register information was recorded, please wait for the result.”</w:t>
+        <w:t>2</w:t>
+      </w:r>
+      <w:r>
+        <w:t>3</w:t>
+      </w:r>
+      <w:r>
+        <w:t>: The system displays: “register information was recorded, please wait for the result.”</w:t>
       </w:r>
     </w:p>
     <w:p>
@@ -28746,46 +29191,210 @@
         <w:rPr>
           <w:rFonts w:ascii="TimesNewRomanPSMT" w:eastAsia="宋体" w:hAnsi="TimesNewRomanPSMT" w:cs="宋体"/>
         </w:rPr>
+        <w:t>SRS-</w:t>
+      </w:r>
+      <w:r>
+        <w:rPr>
+          <w:rFonts w:ascii="TimesNewRomanPSMT" w:eastAsia="宋体" w:hAnsi="TimesNewRomanPSMT" w:cs="宋体"/>
+        </w:rPr>
+        <w:t>24</w:t>
+      </w:r>
+      <w:r>
+        <w:rPr>
+          <w:rFonts w:ascii="TimesNewRomanPSMT" w:eastAsia="宋体" w:hAnsi="TimesNewRomanPSMT" w:cs="宋体"/>
+        </w:rPr>
+        <w:t>: Th</w:t>
+      </w:r>
+      <w:r>
+        <w:rPr>
+          <w:rFonts w:ascii="TimesNewRomanPSMT" w:eastAsia="宋体" w:hAnsi="TimesNewRomanPSMT" w:cs="宋体" w:hint="eastAsia"/>
+        </w:rPr>
+        <w:t>e</w:t>
+      </w:r>
+      <w:r>
+        <w:rPr>
+          <w:rFonts w:ascii="TimesNewRomanPSMT" w:eastAsia="宋体" w:hAnsi="TimesNewRomanPSMT" w:cs="宋体"/>
+        </w:rPr>
+        <w:t xml:space="preserve"> </w:t>
+      </w:r>
+      <w:r>
+        <w:t>s</w:t>
+      </w:r>
+      <w:r>
+        <w:t>ystem provide</w:t>
+      </w:r>
+      <w:r>
+        <w:t>s</w:t>
+      </w:r>
+      <w:r>
+        <w:t xml:space="preserve"> the login </w:t>
+      </w:r>
+      <w:r>
+        <w:t>page</w:t>
+      </w:r>
+      <w:r>
+        <w:t>.</w:t>
+      </w:r>
+    </w:p>
+    <w:p>
+      <w:pPr>
+        <w:spacing w:before="100" w:beforeAutospacing="1" w:after="100" w:afterAutospacing="1" w:line="240" w:lineRule="auto"/>
+        <w:rPr>
+          <w:rFonts w:hint="eastAsia"/>
+        </w:rPr>
+      </w:pPr>
+      <w:r>
+        <w:t>SRS-02: The system provides the register column.</w:t>
+      </w:r>
+    </w:p>
+    <w:p>
+      <w:pPr>
+        <w:spacing w:before="100" w:beforeAutospacing="1" w:after="100" w:afterAutospacing="1" w:line="240" w:lineRule="auto"/>
+      </w:pPr>
+      <w:r>
+        <w:rPr>
+          <w:rFonts w:ascii="TimesNewRomanPSMT" w:eastAsia="宋体" w:hAnsi="TimesNewRomanPSMT" w:cs="宋体"/>
+        </w:rPr>
+        <w:t>SRS-21: Th</w:t>
+      </w:r>
+      <w:r>
+        <w:rPr>
+          <w:rFonts w:ascii="TimesNewRomanPSMT" w:eastAsia="宋体" w:hAnsi="TimesNewRomanPSMT" w:cs="宋体" w:hint="eastAsia"/>
+        </w:rPr>
+        <w:t>e</w:t>
+      </w:r>
+      <w:r>
+        <w:rPr>
+          <w:rFonts w:ascii="TimesNewRomanPSMT" w:eastAsia="宋体" w:hAnsi="TimesNewRomanPSMT" w:cs="宋体"/>
+        </w:rPr>
+        <w:t xml:space="preserve"> </w:t>
+      </w:r>
+      <w:r>
+        <w:t>s</w:t>
+      </w:r>
+      <w:r>
+        <w:t>ystem provide</w:t>
+      </w:r>
+      <w:r>
+        <w:t>s</w:t>
+      </w:r>
+      <w:r>
+        <w:t xml:space="preserve"> the </w:t>
+      </w:r>
+      <w:r>
+        <w:t xml:space="preserve">admin </w:t>
+      </w:r>
+      <w:r>
+        <w:t xml:space="preserve">login </w:t>
+      </w:r>
+      <w:r>
+        <w:t>column.</w:t>
+      </w:r>
+    </w:p>
+    <w:p>
+      <w:pPr>
+        <w:spacing w:before="100" w:beforeAutospacing="1" w:after="100" w:afterAutospacing="1" w:line="240" w:lineRule="auto"/>
+      </w:pPr>
+      <w:r>
+        <w:rPr>
+          <w:rFonts w:hint="eastAsia"/>
+        </w:rPr>
+        <w:t>S</w:t>
+      </w:r>
+      <w:r>
+        <w:t>RS-04: The system provides the username textbox.</w:t>
+      </w:r>
+    </w:p>
+    <w:p>
+      <w:pPr>
+        <w:spacing w:before="100" w:beforeAutospacing="1" w:after="100" w:afterAutospacing="1" w:line="240" w:lineRule="auto"/>
+      </w:pPr>
+      <w:r>
+        <w:rPr>
+          <w:rFonts w:hint="eastAsia"/>
+        </w:rPr>
         <w:lastRenderedPageBreak/>
-        <w:t>SRS-01: Th</w:t>
-      </w:r>
-      <w:r>
-        <w:rPr>
-          <w:rFonts w:ascii="TimesNewRomanPSMT" w:eastAsia="宋体" w:hAnsi="TimesNewRomanPSMT" w:cs="宋体" w:hint="eastAsia"/>
-        </w:rPr>
-        <w:t>e</w:t>
-      </w:r>
-      <w:r>
-        <w:rPr>
-          <w:rFonts w:ascii="TimesNewRomanPSMT" w:eastAsia="宋体" w:hAnsi="TimesNewRomanPSMT" w:cs="宋体"/>
-        </w:rPr>
-        <w:t xml:space="preserve"> </w:t>
+        <w:t>S</w:t>
+      </w:r>
+      <w:r>
+        <w:t>RS-05: The system provides the password textbox.</w:t>
+      </w:r>
+    </w:p>
+    <w:p>
+      <w:pPr>
+        <w:spacing w:before="100" w:beforeAutospacing="1" w:after="100" w:afterAutospacing="1" w:line="240" w:lineRule="auto"/>
+      </w:pPr>
+      <w:r>
+        <w:rPr>
+          <w:rFonts w:hint="eastAsia"/>
+        </w:rPr>
+        <w:t>S</w:t>
+      </w:r>
+      <w:r>
+        <w:t>RS-06: The system provides the login button.</w:t>
+      </w:r>
+    </w:p>
+    <w:p>
+      <w:pPr>
+        <w:spacing w:before="100" w:beforeAutospacing="1" w:after="100" w:afterAutospacing="1" w:line="240" w:lineRule="auto"/>
+        <w:rPr>
+          <w:rFonts w:hint="eastAsia"/>
+        </w:rPr>
+      </w:pPr>
+      <w:r>
+        <w:rPr>
+          <w:rFonts w:hint="eastAsia"/>
+        </w:rPr>
+        <w:t>S</w:t>
+      </w:r>
+      <w:r>
+        <w:t>RS-07: The system provides the cancel button.</w:t>
+      </w:r>
+    </w:p>
+    <w:p>
+      <w:pPr>
+        <w:spacing w:before="100" w:beforeAutospacing="1" w:after="100" w:afterAutospacing="1" w:line="240" w:lineRule="auto"/>
+      </w:pPr>
+      <w:r>
+        <w:rPr>
+          <w:rFonts w:hint="eastAsia"/>
+        </w:rPr>
+        <w:t>S</w:t>
+      </w:r>
+      <w:r>
+        <w:t>RS-08: The system checks input format.</w:t>
+      </w:r>
+    </w:p>
+    <w:p>
+      <w:pPr>
+        <w:spacing w:before="100" w:beforeAutospacing="1" w:after="100" w:afterAutospacing="1" w:line="240" w:lineRule="auto"/>
+        <w:rPr>
+          <w:rFonts w:eastAsia="宋体" w:hint="eastAsia"/>
+        </w:rPr>
+      </w:pPr>
+      <w:r>
+        <w:rPr>
+          <w:rFonts w:eastAsia="宋体" w:hint="eastAsia"/>
+        </w:rPr>
+        <w:t>S</w:t>
+      </w:r>
+      <w:r>
+        <w:rPr>
+          <w:rFonts w:eastAsia="宋体"/>
+        </w:rPr>
+        <w:t xml:space="preserve">RS-09: </w:t>
+      </w:r>
+      <w:r>
+        <w:t>The s</w:t>
+      </w:r>
+      <w:r>
+        <w:t>ystem validate</w:t>
       </w:r>
       <w:r>
         <w:t>s</w:t>
       </w:r>
       <w:r>
-        <w:t>ystem provide</w:t>
-      </w:r>
-      <w:r>
-        <w:t>s</w:t>
-      </w:r>
-      <w:r>
-        <w:t xml:space="preserve"> the login interface.</w:t>
-      </w:r>
-    </w:p>
-    <w:p>
-      <w:pPr>
-        <w:spacing w:before="100" w:beforeAutospacing="1" w:after="100" w:afterAutospacing="1" w:line="240" w:lineRule="auto"/>
-      </w:pPr>
-      <w:r>
-        <w:rPr>
-          <w:rFonts w:hint="eastAsia"/>
-        </w:rPr>
-        <w:t>S</w:t>
-      </w:r>
-      <w:r>
-        <w:t>RS-02: The system checks input format.</w:t>
+        <w:t xml:space="preserve"> that the username and password.</w:t>
       </w:r>
     </w:p>
     <w:p>
@@ -28834,7 +29443,10 @@
         <w:t>-</w:t>
       </w:r>
       <w:r>
-        <w:t>16: The system directs to dashboard.</w:t>
+        <w:t>25</w:t>
+      </w:r>
+      <w:r>
+        <w:t>: The system directs to dashboard.</w:t>
       </w:r>
     </w:p>
     <w:p>
@@ -28902,85 +29514,270 @@
     <w:p>
       <w:pPr>
         <w:spacing w:before="100" w:beforeAutospacing="1" w:after="100" w:afterAutospacing="1" w:line="240" w:lineRule="auto"/>
+      </w:pPr>
+      <w:r>
         <w:rPr>
           <w:rFonts w:ascii="Times" w:eastAsia="宋体" w:hAnsi="Times" w:cs="宋体"/>
         </w:rPr>
-      </w:pPr>
+        <w:t>SRS</w:t>
+      </w:r>
       <w:r>
         <w:rPr>
           <w:rFonts w:ascii="Times" w:eastAsia="宋体" w:hAnsi="Times" w:cs="宋体"/>
         </w:rPr>
-        <w:t>SRS</w:t>
+        <w:t>-</w:t>
       </w:r>
       <w:r>
         <w:rPr>
           <w:rFonts w:ascii="Times" w:eastAsia="宋体" w:hAnsi="Times" w:cs="宋体"/>
         </w:rPr>
+        <w:t>26</w:t>
+      </w:r>
+      <w:r>
+        <w:rPr>
+          <w:rFonts w:ascii="Times" w:eastAsia="宋体" w:hAnsi="Times" w:cs="宋体"/>
+        </w:rPr>
+        <w:t xml:space="preserve">: </w:t>
+      </w:r>
+      <w:r>
+        <w:t>The system provides edit information page.</w:t>
+      </w:r>
+    </w:p>
+    <w:p>
+      <w:pPr>
+        <w:spacing w:before="100" w:beforeAutospacing="1" w:after="100" w:afterAutospacing="1" w:line="240" w:lineRule="auto"/>
+      </w:pPr>
+      <w:r>
+        <w:rPr>
+          <w:rFonts w:ascii="Times" w:eastAsia="宋体" w:hAnsi="Times" w:cs="宋体"/>
+        </w:rPr>
+        <w:t>SRS-2</w:t>
+      </w:r>
+      <w:r>
+        <w:rPr>
+          <w:rFonts w:ascii="Times" w:eastAsia="宋体" w:hAnsi="Times" w:cs="宋体"/>
+        </w:rPr>
+        <w:t>7</w:t>
+      </w:r>
+      <w:r>
+        <w:rPr>
+          <w:rFonts w:ascii="Times" w:eastAsia="宋体" w:hAnsi="Times" w:cs="宋体"/>
+        </w:rPr>
+        <w:t xml:space="preserve">: </w:t>
+      </w:r>
+      <w:r>
+        <w:t>The system provides</w:t>
+      </w:r>
+      <w:r>
+        <w:t xml:space="preserve"> Change Username button.</w:t>
+      </w:r>
+    </w:p>
+    <w:p>
+      <w:pPr>
+        <w:spacing w:before="100" w:beforeAutospacing="1" w:after="100" w:afterAutospacing="1" w:line="240" w:lineRule="auto"/>
+      </w:pPr>
+      <w:r>
+        <w:rPr>
+          <w:rFonts w:ascii="Times" w:eastAsia="宋体" w:hAnsi="Times" w:cs="宋体"/>
+        </w:rPr>
+        <w:t>SRS-2</w:t>
+      </w:r>
+      <w:r>
+        <w:rPr>
+          <w:rFonts w:ascii="Times" w:eastAsia="宋体" w:hAnsi="Times" w:cs="宋体"/>
+        </w:rPr>
+        <w:t>8</w:t>
+      </w:r>
+      <w:r>
+        <w:rPr>
+          <w:rFonts w:ascii="Times" w:eastAsia="宋体" w:hAnsi="Times" w:cs="宋体"/>
+        </w:rPr>
+        <w:t xml:space="preserve">: </w:t>
+      </w:r>
+      <w:r>
+        <w:t xml:space="preserve">The system provides </w:t>
+      </w:r>
+      <w:r>
+        <w:t>Change Password button</w:t>
+      </w:r>
+      <w:r>
+        <w:t>.</w:t>
+      </w:r>
+    </w:p>
+    <w:p>
+      <w:pPr>
+        <w:spacing w:before="100" w:beforeAutospacing="1" w:after="100" w:afterAutospacing="1" w:line="240" w:lineRule="auto"/>
+      </w:pPr>
+      <w:r>
+        <w:rPr>
+          <w:rFonts w:hint="eastAsia"/>
+        </w:rPr>
+        <w:t>S</w:t>
+      </w:r>
+      <w:r>
+        <w:t>RS-04: The system provides the username textbox.</w:t>
+      </w:r>
+    </w:p>
+    <w:p>
+      <w:pPr>
+        <w:spacing w:before="100" w:beforeAutospacing="1" w:after="100" w:afterAutospacing="1" w:line="240" w:lineRule="auto"/>
+      </w:pPr>
+      <w:r>
+        <w:rPr>
+          <w:rFonts w:hint="eastAsia"/>
+        </w:rPr>
+        <w:t>S</w:t>
+      </w:r>
+      <w:r>
+        <w:t>RS-</w:t>
+      </w:r>
+      <w:r>
+        <w:t>2</w:t>
+      </w:r>
+      <w:r>
+        <w:t>9</w:t>
+      </w:r>
+      <w:r>
+        <w:t xml:space="preserve">: The system provides the </w:t>
+      </w:r>
+      <w:r>
+        <w:t>New Username</w:t>
+      </w:r>
+      <w:r>
+        <w:t xml:space="preserve"> textbox.</w:t>
+      </w:r>
+    </w:p>
+    <w:p>
+      <w:pPr>
+        <w:spacing w:before="100" w:beforeAutospacing="1" w:after="100" w:afterAutospacing="1" w:line="240" w:lineRule="auto"/>
+      </w:pPr>
+      <w:r>
+        <w:rPr>
+          <w:rFonts w:hint="eastAsia"/>
+        </w:rPr>
+        <w:t>S</w:t>
+      </w:r>
+      <w:r>
+        <w:t>RS-</w:t>
+      </w:r>
+      <w:r>
+        <w:t>30</w:t>
+      </w:r>
+      <w:r>
+        <w:t xml:space="preserve">: The system provides the </w:t>
+      </w:r>
+      <w:r>
+        <w:t>Confirm</w:t>
+      </w:r>
+      <w:r>
+        <w:t xml:space="preserve"> button.</w:t>
+      </w:r>
+    </w:p>
+    <w:p>
+      <w:pPr>
+        <w:spacing w:before="100" w:beforeAutospacing="1" w:after="100" w:afterAutospacing="1" w:line="240" w:lineRule="auto"/>
+        <w:rPr>
+          <w:rFonts w:hint="eastAsia"/>
+        </w:rPr>
+      </w:pPr>
+      <w:r>
+        <w:rPr>
+          <w:rFonts w:hint="eastAsia"/>
+        </w:rPr>
+        <w:t>S</w:t>
+      </w:r>
+      <w:r>
+        <w:t xml:space="preserve">RS-07: The system provides the </w:t>
+      </w:r>
+      <w:r>
+        <w:t>C</w:t>
+      </w:r>
+      <w:r>
+        <w:t>ancel button.</w:t>
+      </w:r>
+    </w:p>
+    <w:p>
+      <w:pPr>
+        <w:spacing w:before="100" w:beforeAutospacing="1" w:after="100" w:afterAutospacing="1" w:line="240" w:lineRule="auto"/>
+      </w:pPr>
+      <w:r>
+        <w:rPr>
+          <w:rFonts w:hint="eastAsia"/>
+        </w:rPr>
+        <w:t>S</w:t>
+      </w:r>
+      <w:r>
+        <w:t>RS-0</w:t>
+      </w:r>
+      <w:r>
+        <w:t>8</w:t>
+      </w:r>
+      <w:r>
+        <w:t>: The system checks input format.</w:t>
+      </w:r>
+    </w:p>
+    <w:p>
+      <w:pPr>
+        <w:spacing w:before="100" w:beforeAutospacing="1" w:after="100" w:afterAutospacing="1" w:line="240" w:lineRule="auto"/>
+      </w:pPr>
+      <w:r>
+        <w:rPr>
+          <w:rFonts w:ascii="Times" w:eastAsia="宋体" w:hAnsi="Times" w:cs="宋体" w:hint="eastAsia"/>
+        </w:rPr>
+        <w:t>S</w:t>
+      </w:r>
+      <w:r>
+        <w:rPr>
+          <w:rFonts w:ascii="Times" w:eastAsia="宋体" w:hAnsi="Times" w:cs="宋体"/>
+        </w:rPr>
+        <w:t>RS</w:t>
+      </w:r>
+      <w:r>
+        <w:rPr>
+          <w:rFonts w:ascii="Times" w:eastAsia="宋体" w:hAnsi="Times" w:cs="宋体"/>
+        </w:rPr>
         <w:t>-</w:t>
       </w:r>
       <w:r>
         <w:rPr>
           <w:rFonts w:ascii="Times" w:eastAsia="宋体" w:hAnsi="Times" w:cs="宋体"/>
         </w:rPr>
-        <w:t xml:space="preserve">06: </w:t>
-      </w:r>
-      <w:r>
-        <w:t>The system provides edit information page.</w:t>
+        <w:t>14</w:t>
+      </w:r>
+      <w:r>
+        <w:rPr>
+          <w:rFonts w:ascii="Times" w:eastAsia="宋体" w:hAnsi="Times" w:cs="宋体"/>
+        </w:rPr>
+        <w:t xml:space="preserve">: The </w:t>
+      </w:r>
+      <w:r>
+        <w:t>s</w:t>
+      </w:r>
+      <w:r>
+        <w:rPr>
+          <w:rFonts w:hint="eastAsia"/>
+        </w:rPr>
+        <w:t>ystem</w:t>
+      </w:r>
+      <w:r>
+        <w:t xml:space="preserve"> stores account to database.</w:t>
       </w:r>
     </w:p>
     <w:p>
       <w:pPr>
         <w:spacing w:before="100" w:beforeAutospacing="1" w:after="100" w:afterAutospacing="1" w:line="240" w:lineRule="auto"/>
-      </w:pPr>
-      <w:r>
         <w:rPr>
           <w:rFonts w:hint="eastAsia"/>
         </w:rPr>
+      </w:pPr>
+      <w:r>
+        <w:rPr>
+          <w:rFonts w:hint="eastAsia"/>
+        </w:rPr>
         <w:t>S</w:t>
       </w:r>
       <w:r>
-        <w:t>RS-02: The system checks input format.</w:t>
-      </w:r>
-    </w:p>
-    <w:p>
-      <w:pPr>
-        <w:spacing w:before="100" w:beforeAutospacing="1" w:after="100" w:afterAutospacing="1" w:line="240" w:lineRule="auto"/>
-      </w:pPr>
-      <w:r>
-        <w:rPr>
-          <w:rFonts w:ascii="Times" w:eastAsia="宋体" w:hAnsi="Times" w:cs="宋体" w:hint="eastAsia"/>
-        </w:rPr>
-        <w:t>S</w:t>
-      </w:r>
-      <w:r>
-        <w:rPr>
-          <w:rFonts w:ascii="Times" w:eastAsia="宋体" w:hAnsi="Times" w:cs="宋体"/>
-        </w:rPr>
-        <w:t>RS</w:t>
-      </w:r>
-      <w:r>
-        <w:rPr>
-          <w:rFonts w:ascii="Times" w:eastAsia="宋体" w:hAnsi="Times" w:cs="宋体"/>
-        </w:rPr>
-        <w:t>-</w:t>
-      </w:r>
-      <w:r>
-        <w:rPr>
-          <w:rFonts w:ascii="Times" w:eastAsia="宋体" w:hAnsi="Times" w:cs="宋体"/>
-        </w:rPr>
-        <w:t xml:space="preserve">07: The </w:t>
-      </w:r>
-      <w:r>
-        <w:t>s</w:t>
-      </w:r>
-      <w:r>
-        <w:rPr>
-          <w:rFonts w:hint="eastAsia"/>
-        </w:rPr>
-        <w:t>ystem</w:t>
-      </w:r>
-      <w:r>
-        <w:t xml:space="preserve"> stores account to database.</w:t>
+        <w:t>RS-31: The system provides the Back button.</w:t>
       </w:r>
     </w:p>
     <w:p>
@@ -29000,6 +29797,7 @@
           <w:b/>
           <w:bCs/>
         </w:rPr>
+        <w:lastRenderedPageBreak/>
         <w:t>6</w:t>
       </w:r>
       <w:r>
@@ -29059,7 +29857,13 @@
         <w:t>S</w:t>
       </w:r>
       <w:r>
-        <w:t xml:space="preserve">RS-17: The system </w:t>
+        <w:t>RS-</w:t>
+      </w:r>
+      <w:r>
+        <w:t>32</w:t>
+      </w:r>
+      <w:r>
+        <w:t xml:space="preserve">: The system </w:t>
       </w:r>
       <w:r>
         <w:t>logs</w:t>
@@ -29173,7 +29977,16 @@
         <w:spacing w:before="100" w:beforeAutospacing="1" w:after="100" w:afterAutospacing="1" w:line="240" w:lineRule="auto"/>
       </w:pPr>
       <w:r>
-        <w:t>SRS-18: The system displays a summary sparkline chart.</w:t>
+        <w:t>SRS-</w:t>
+      </w:r>
+      <w:r>
+        <w:t>33</w:t>
+      </w:r>
+      <w:r>
+        <w:t xml:space="preserve">: The system </w:t>
+      </w:r>
+      <w:r>
+        <w:t>provides the summary page.</w:t>
       </w:r>
     </w:p>
     <w:p>
@@ -29182,81 +29995,18 @@
           <w:tab w:val="left" w:pos="5027"/>
         </w:tabs>
         <w:spacing w:before="100" w:beforeAutospacing="1" w:after="100" w:afterAutospacing="1" w:line="240" w:lineRule="auto"/>
-        <w:rPr>
-          <w:b/>
-          <w:bCs/>
-        </w:rPr>
-      </w:pPr>
-      <w:r>
-        <w:rPr>
-          <w:rFonts w:hint="eastAsia"/>
-          <w:b/>
-          <w:bCs/>
-        </w:rPr>
-        <w:t>6</w:t>
-      </w:r>
-      <w:r>
-        <w:rPr>
-          <w:b/>
-          <w:bCs/>
-        </w:rPr>
-        <w:t>.</w:t>
-      </w:r>
-      <w:r>
-        <w:rPr>
-          <w:b/>
-          <w:bCs/>
-        </w:rPr>
-        <w:t>1</w:t>
-      </w:r>
-      <w:r>
-        <w:rPr>
-          <w:b/>
-          <w:bCs/>
-        </w:rPr>
-        <w:t>.</w:t>
-      </w:r>
-      <w:r>
-        <w:rPr>
-          <w:b/>
-          <w:bCs/>
-        </w:rPr>
-        <w:t>13</w:t>
-      </w:r>
-      <w:r>
-        <w:rPr>
-          <w:b/>
-          <w:bCs/>
-        </w:rPr>
-        <w:t xml:space="preserve"> Use Case:</w:t>
-      </w:r>
-      <w:r>
-        <w:rPr>
-          <w:b/>
-          <w:bCs/>
-        </w:rPr>
-        <w:t xml:space="preserve"> </w:t>
-      </w:r>
-      <w:r>
-        <w:rPr>
-          <w:b/>
-          <w:bCs/>
-        </w:rPr>
-        <w:t>View positive comments rate</w:t>
-      </w:r>
-      <w:r>
-        <w:rPr>
-          <w:b/>
-          <w:bCs/>
-        </w:rPr>
-        <w:t xml:space="preserve"> by using</w:t>
-      </w:r>
-      <w:r>
-        <w:rPr>
-          <w:b/>
-          <w:bCs/>
-        </w:rPr>
-        <w:t xml:space="preserve"> line chart</w:t>
+      </w:pPr>
+      <w:r>
+        <w:t xml:space="preserve">SRS-34: The system </w:t>
+      </w:r>
+      <w:r>
+        <w:t>display</w:t>
+      </w:r>
+      <w:r>
+        <w:t>s</w:t>
+      </w:r>
+      <w:r>
+        <w:t xml:space="preserve"> a summary sparkline chart.</w:t>
       </w:r>
     </w:p>
     <w:p>
@@ -29267,7 +30017,13 @@
         <w:spacing w:before="100" w:beforeAutospacing="1" w:after="100" w:afterAutospacing="1" w:line="240" w:lineRule="auto"/>
       </w:pPr>
       <w:r>
-        <w:t>SRS-19: The system displays a positive comments rate line chart.</w:t>
+        <w:rPr>
+          <w:rFonts w:hint="eastAsia"/>
+        </w:rPr>
+        <w:t>S</w:t>
+      </w:r>
+      <w:r>
+        <w:t>RS-35: The system provides the Word-Cloud column.</w:t>
       </w:r>
     </w:p>
     <w:p>
@@ -29276,95 +30032,17 @@
           <w:tab w:val="left" w:pos="5027"/>
         </w:tabs>
         <w:spacing w:before="100" w:beforeAutospacing="1" w:after="100" w:afterAutospacing="1" w:line="240" w:lineRule="auto"/>
-        <w:rPr>
-          <w:b/>
-          <w:bCs/>
-        </w:rPr>
-      </w:pPr>
-      <w:r>
+      </w:pPr>
+      <w:r>
+        <w:t>SRS-36: The system provides the Heatmap column.</w:t>
+      </w:r>
+    </w:p>
+    <w:p>
+      <w:pPr>
+        <w:spacing w:before="100" w:beforeAutospacing="1" w:after="100" w:afterAutospacing="1" w:line="240" w:lineRule="auto"/>
         <w:rPr>
           <w:rFonts w:hint="eastAsia"/>
-          <w:b/>
-          <w:bCs/>
-        </w:rPr>
-        <w:t>6</w:t>
-      </w:r>
-      <w:r>
-        <w:rPr>
-          <w:b/>
-          <w:bCs/>
-        </w:rPr>
-        <w:t>.</w:t>
-      </w:r>
-      <w:r>
-        <w:rPr>
-          <w:b/>
-          <w:bCs/>
-        </w:rPr>
-        <w:t>1</w:t>
-      </w:r>
-      <w:r>
-        <w:rPr>
-          <w:b/>
-          <w:bCs/>
-        </w:rPr>
-        <w:t>.</w:t>
-      </w:r>
-      <w:r>
-        <w:rPr>
-          <w:b/>
-          <w:bCs/>
-        </w:rPr>
-        <w:t>14</w:t>
-      </w:r>
-      <w:r>
-        <w:rPr>
-          <w:b/>
-          <w:bCs/>
-        </w:rPr>
-        <w:t xml:space="preserve"> Use Case:</w:t>
-      </w:r>
-      <w:r>
-        <w:rPr>
-          <w:b/>
-          <w:bCs/>
-        </w:rPr>
-        <w:t xml:space="preserve"> </w:t>
-      </w:r>
-      <w:r>
-        <w:rPr>
-          <w:b/>
-          <w:bCs/>
-        </w:rPr>
-        <w:t>View word frequency</w:t>
-      </w:r>
-      <w:r>
-        <w:rPr>
-          <w:b/>
-          <w:bCs/>
-        </w:rPr>
-        <w:t xml:space="preserve"> </w:t>
-      </w:r>
-      <w:r>
-        <w:rPr>
-          <w:b/>
-          <w:bCs/>
-        </w:rPr>
-        <w:t>by using</w:t>
-      </w:r>
-      <w:r>
-        <w:rPr>
-          <w:b/>
-          <w:bCs/>
-        </w:rPr>
-        <w:t xml:space="preserve"> bar chart</w:t>
-      </w:r>
-    </w:p>
-    <w:p>
-      <w:pPr>
-        <w:tabs>
-          <w:tab w:val="left" w:pos="4220"/>
-        </w:tabs>
+        </w:rPr>
       </w:pPr>
       <w:r>
         <w:rPr>
@@ -29373,10 +30051,7 @@
         <w:t>S</w:t>
       </w:r>
       <w:r>
-        <w:t>RS-20: The system displays a word frequency bar chart</w:t>
-      </w:r>
-      <w:r>
-        <w:t>.</w:t>
+        <w:t>RS-31: The system provides the Back button.</w:t>
       </w:r>
     </w:p>
     <w:p>
@@ -29424,7 +30099,7 @@
           <w:b/>
           <w:bCs/>
         </w:rPr>
-        <w:t>15</w:t>
+        <w:t>13</w:t>
       </w:r>
       <w:r>
         <w:rPr>
@@ -29445,21 +30120,21 @@
           <w:b/>
           <w:bCs/>
         </w:rPr>
-        <w:t xml:space="preserve">View number of comments </w:t>
+        <w:t>View positive comments rate</w:t>
       </w:r>
       <w:r>
         <w:rPr>
           <w:b/>
           <w:bCs/>
         </w:rPr>
-        <w:t xml:space="preserve">by using </w:t>
+        <w:t xml:space="preserve"> by using</w:t>
       </w:r>
       <w:r>
         <w:rPr>
           <w:b/>
           <w:bCs/>
         </w:rPr>
-        <w:t>bar chart</w:t>
+        <w:t xml:space="preserve"> line chart</w:t>
       </w:r>
     </w:p>
     <w:p>
@@ -29468,13 +30143,12 @@
           <w:tab w:val="left" w:pos="5027"/>
         </w:tabs>
         <w:spacing w:before="100" w:beforeAutospacing="1" w:after="100" w:afterAutospacing="1" w:line="240" w:lineRule="auto"/>
-      </w:pPr>
-      <w:r>
-        <w:lastRenderedPageBreak/>
-        <w:t xml:space="preserve">SRS-21: The system displays a number of comments bar chart.  </w:t>
-      </w:r>
-      <w:r>
-        <w:tab/>
+        <w:rPr>
+          <w:rFonts w:hint="eastAsia"/>
+        </w:rPr>
+      </w:pPr>
+      <w:r>
+        <w:t>SRS-33: The system provides the summary page.</w:t>
       </w:r>
     </w:p>
     <w:p>
@@ -29483,77 +30157,15 @@
           <w:tab w:val="left" w:pos="5027"/>
         </w:tabs>
         <w:spacing w:before="100" w:beforeAutospacing="1" w:after="100" w:afterAutospacing="1" w:line="240" w:lineRule="auto"/>
-        <w:rPr>
-          <w:b/>
-          <w:bCs/>
-        </w:rPr>
-      </w:pPr>
-      <w:r>
-        <w:rPr>
-          <w:rFonts w:hint="eastAsia"/>
-          <w:b/>
-          <w:bCs/>
-        </w:rPr>
-        <w:t>6</w:t>
-      </w:r>
-      <w:r>
-        <w:rPr>
-          <w:b/>
-          <w:bCs/>
-        </w:rPr>
-        <w:t>.</w:t>
-      </w:r>
-      <w:r>
-        <w:rPr>
-          <w:b/>
-          <w:bCs/>
-        </w:rPr>
-        <w:t>1</w:t>
-      </w:r>
-      <w:r>
-        <w:rPr>
-          <w:b/>
-          <w:bCs/>
-        </w:rPr>
-        <w:t>.</w:t>
-      </w:r>
-      <w:r>
-        <w:rPr>
-          <w:b/>
-          <w:bCs/>
-        </w:rPr>
-        <w:t>16</w:t>
-      </w:r>
-      <w:r>
-        <w:rPr>
-          <w:b/>
-          <w:bCs/>
-        </w:rPr>
-        <w:t xml:space="preserve"> Use Case:</w:t>
-      </w:r>
-      <w:r>
-        <w:t xml:space="preserve"> </w:t>
-      </w:r>
-      <w:r>
-        <w:rPr>
-          <w:b/>
-          <w:bCs/>
-        </w:rPr>
-        <w:t xml:space="preserve">View types of comments </w:t>
-      </w:r>
-      <w:r>
-        <w:rPr>
-          <w:b/>
-          <w:bCs/>
-        </w:rPr>
-        <w:t xml:space="preserve">by using </w:t>
-      </w:r>
-      <w:r>
-        <w:rPr>
-          <w:b/>
-          <w:bCs/>
-        </w:rPr>
-        <w:t>stacked column chart</w:t>
+      </w:pPr>
+      <w:r>
+        <w:t>SRS-</w:t>
+      </w:r>
+      <w:r>
+        <w:t>37</w:t>
+      </w:r>
+      <w:r>
+        <w:t>: The system displays a positive comments rate line chart.</w:t>
       </w:r>
     </w:p>
     <w:p>
@@ -29564,16 +30176,521 @@
         <w:spacing w:before="100" w:beforeAutospacing="1" w:after="100" w:afterAutospacing="1" w:line="240" w:lineRule="auto"/>
       </w:pPr>
       <w:r>
-        <w:t>SRS-2</w:t>
-      </w:r>
-      <w:r>
-        <w:t>2</w:t>
+        <w:rPr>
+          <w:rFonts w:hint="eastAsia"/>
+        </w:rPr>
+        <w:t>S</w:t>
+      </w:r>
+      <w:r>
+        <w:t>RS-35: The system provides the Word-Cloud column.</w:t>
+      </w:r>
+    </w:p>
+    <w:p>
+      <w:pPr>
+        <w:tabs>
+          <w:tab w:val="left" w:pos="5027"/>
+        </w:tabs>
+        <w:spacing w:before="100" w:beforeAutospacing="1" w:after="100" w:afterAutospacing="1" w:line="240" w:lineRule="auto"/>
+      </w:pPr>
+      <w:r>
+        <w:t>SRS-36: The system provides the Heatmap column.</w:t>
+      </w:r>
+    </w:p>
+    <w:p>
+      <w:pPr>
+        <w:spacing w:before="100" w:beforeAutospacing="1" w:after="100" w:afterAutospacing="1" w:line="240" w:lineRule="auto"/>
+      </w:pPr>
+      <w:r>
+        <w:rPr>
+          <w:rFonts w:hint="eastAsia"/>
+        </w:rPr>
+        <w:t>S</w:t>
+      </w:r>
+      <w:r>
+        <w:t>RS-31: The system provides the Back button.</w:t>
+      </w:r>
+    </w:p>
+    <w:p>
+      <w:pPr>
+        <w:tabs>
+          <w:tab w:val="left" w:pos="5027"/>
+        </w:tabs>
+        <w:spacing w:before="100" w:beforeAutospacing="1" w:after="100" w:afterAutospacing="1" w:line="240" w:lineRule="auto"/>
+        <w:rPr>
+          <w:b/>
+          <w:bCs/>
+        </w:rPr>
+      </w:pPr>
+      <w:r>
+        <w:rPr>
+          <w:rFonts w:hint="eastAsia"/>
+          <w:b/>
+          <w:bCs/>
+        </w:rPr>
+        <w:t>6</w:t>
+      </w:r>
+      <w:r>
+        <w:rPr>
+          <w:b/>
+          <w:bCs/>
+        </w:rPr>
+        <w:t>.</w:t>
+      </w:r>
+      <w:r>
+        <w:rPr>
+          <w:b/>
+          <w:bCs/>
+        </w:rPr>
+        <w:t>1</w:t>
+      </w:r>
+      <w:r>
+        <w:rPr>
+          <w:b/>
+          <w:bCs/>
+        </w:rPr>
+        <w:t>.</w:t>
+      </w:r>
+      <w:r>
+        <w:rPr>
+          <w:b/>
+          <w:bCs/>
+        </w:rPr>
+        <w:t>14</w:t>
+      </w:r>
+      <w:r>
+        <w:rPr>
+          <w:b/>
+          <w:bCs/>
+        </w:rPr>
+        <w:t xml:space="preserve"> Use Case:</w:t>
+      </w:r>
+      <w:r>
+        <w:rPr>
+          <w:b/>
+          <w:bCs/>
+        </w:rPr>
+        <w:t xml:space="preserve"> </w:t>
+      </w:r>
+      <w:r>
+        <w:rPr>
+          <w:b/>
+          <w:bCs/>
+        </w:rPr>
+        <w:t>View word frequency</w:t>
+      </w:r>
+      <w:r>
+        <w:rPr>
+          <w:b/>
+          <w:bCs/>
+        </w:rPr>
+        <w:t xml:space="preserve"> </w:t>
+      </w:r>
+      <w:r>
+        <w:rPr>
+          <w:b/>
+          <w:bCs/>
+        </w:rPr>
+        <w:t>by using</w:t>
+      </w:r>
+      <w:r>
+        <w:rPr>
+          <w:b/>
+          <w:bCs/>
+        </w:rPr>
+        <w:t xml:space="preserve"> bar chart</w:t>
+      </w:r>
+    </w:p>
+    <w:p>
+      <w:pPr>
+        <w:tabs>
+          <w:tab w:val="left" w:pos="5027"/>
+        </w:tabs>
+        <w:spacing w:before="100" w:beforeAutospacing="1" w:after="100" w:afterAutospacing="1" w:line="240" w:lineRule="auto"/>
+      </w:pPr>
+      <w:r>
+        <w:t>SRS-33: The system provides the summary page.</w:t>
+      </w:r>
+    </w:p>
+    <w:p>
+      <w:pPr>
+        <w:tabs>
+          <w:tab w:val="left" w:pos="4220"/>
+        </w:tabs>
+      </w:pPr>
+      <w:r>
+        <w:rPr>
+          <w:rFonts w:hint="eastAsia"/>
+        </w:rPr>
+        <w:t>S</w:t>
+      </w:r>
+      <w:r>
+        <w:t>RS-</w:t>
+      </w:r>
+      <w:r>
+        <w:t>38</w:t>
+      </w:r>
+      <w:r>
+        <w:t>: The system displays a word frequency bar chart</w:t>
+      </w:r>
+      <w:r>
+        <w:t>.</w:t>
+      </w:r>
+    </w:p>
+    <w:p>
+      <w:pPr>
+        <w:tabs>
+          <w:tab w:val="left" w:pos="5027"/>
+        </w:tabs>
+        <w:spacing w:before="100" w:beforeAutospacing="1" w:after="100" w:afterAutospacing="1" w:line="240" w:lineRule="auto"/>
+      </w:pPr>
+      <w:r>
+        <w:rPr>
+          <w:rFonts w:hint="eastAsia"/>
+        </w:rPr>
+        <w:lastRenderedPageBreak/>
+        <w:t>S</w:t>
+      </w:r>
+      <w:r>
+        <w:t>RS-35: The system provides the Word-Cloud column.</w:t>
+      </w:r>
+    </w:p>
+    <w:p>
+      <w:pPr>
+        <w:tabs>
+          <w:tab w:val="left" w:pos="5027"/>
+        </w:tabs>
+        <w:spacing w:before="100" w:beforeAutospacing="1" w:after="100" w:afterAutospacing="1" w:line="240" w:lineRule="auto"/>
+      </w:pPr>
+      <w:r>
+        <w:t>SRS-36: The system provides the Heatmap column.</w:t>
+      </w:r>
+    </w:p>
+    <w:p>
+      <w:pPr>
+        <w:spacing w:before="100" w:beforeAutospacing="1" w:after="100" w:afterAutospacing="1" w:line="240" w:lineRule="auto"/>
+      </w:pPr>
+      <w:r>
+        <w:rPr>
+          <w:rFonts w:hint="eastAsia"/>
+        </w:rPr>
+        <w:t>S</w:t>
+      </w:r>
+      <w:r>
+        <w:t>RS-31: The system provides the Back button.</w:t>
+      </w:r>
+    </w:p>
+    <w:p>
+      <w:pPr>
+        <w:tabs>
+          <w:tab w:val="left" w:pos="5027"/>
+        </w:tabs>
+        <w:spacing w:before="100" w:beforeAutospacing="1" w:after="100" w:afterAutospacing="1" w:line="240" w:lineRule="auto"/>
+        <w:rPr>
+          <w:b/>
+          <w:bCs/>
+        </w:rPr>
+      </w:pPr>
+      <w:r>
+        <w:rPr>
+          <w:rFonts w:hint="eastAsia"/>
+          <w:b/>
+          <w:bCs/>
+        </w:rPr>
+        <w:t>6</w:t>
+      </w:r>
+      <w:r>
+        <w:rPr>
+          <w:b/>
+          <w:bCs/>
+        </w:rPr>
+        <w:t>.</w:t>
+      </w:r>
+      <w:r>
+        <w:rPr>
+          <w:b/>
+          <w:bCs/>
+        </w:rPr>
+        <w:t>1</w:t>
+      </w:r>
+      <w:r>
+        <w:rPr>
+          <w:b/>
+          <w:bCs/>
+        </w:rPr>
+        <w:t>.</w:t>
+      </w:r>
+      <w:r>
+        <w:rPr>
+          <w:b/>
+          <w:bCs/>
+        </w:rPr>
+        <w:t>15</w:t>
+      </w:r>
+      <w:r>
+        <w:rPr>
+          <w:b/>
+          <w:bCs/>
+        </w:rPr>
+        <w:t xml:space="preserve"> Use Case:</w:t>
+      </w:r>
+      <w:r>
+        <w:rPr>
+          <w:b/>
+          <w:bCs/>
+        </w:rPr>
+        <w:t xml:space="preserve"> </w:t>
+      </w:r>
+      <w:r>
+        <w:rPr>
+          <w:b/>
+          <w:bCs/>
+        </w:rPr>
+        <w:t xml:space="preserve">View number of comments </w:t>
+      </w:r>
+      <w:r>
+        <w:rPr>
+          <w:b/>
+          <w:bCs/>
+        </w:rPr>
+        <w:t xml:space="preserve">by using </w:t>
+      </w:r>
+      <w:r>
+        <w:rPr>
+          <w:b/>
+          <w:bCs/>
+        </w:rPr>
+        <w:t>bar chart</w:t>
+      </w:r>
+    </w:p>
+    <w:p>
+      <w:pPr>
+        <w:tabs>
+          <w:tab w:val="left" w:pos="5027"/>
+        </w:tabs>
+        <w:spacing w:before="100" w:beforeAutospacing="1" w:after="100" w:afterAutospacing="1" w:line="240" w:lineRule="auto"/>
+        <w:rPr>
+          <w:rFonts w:hint="eastAsia"/>
+        </w:rPr>
+      </w:pPr>
+      <w:r>
+        <w:t>SRS-33: The system provides the summary page.</w:t>
+      </w:r>
+    </w:p>
+    <w:p>
+      <w:pPr>
+        <w:tabs>
+          <w:tab w:val="left" w:pos="5027"/>
+        </w:tabs>
+        <w:spacing w:before="100" w:beforeAutospacing="1" w:after="100" w:afterAutospacing="1" w:line="240" w:lineRule="auto"/>
+      </w:pPr>
+      <w:r>
+        <w:t>SRS-</w:t>
+      </w:r>
+      <w:r>
+        <w:t>39</w:t>
+      </w:r>
+      <w:r>
+        <w:t xml:space="preserve">: The system displays a number of comments bar chart.  </w:t>
+      </w:r>
+      <w:r>
+        <w:tab/>
+      </w:r>
+    </w:p>
+    <w:p>
+      <w:pPr>
+        <w:tabs>
+          <w:tab w:val="left" w:pos="5027"/>
+        </w:tabs>
+        <w:spacing w:before="100" w:beforeAutospacing="1" w:after="100" w:afterAutospacing="1" w:line="240" w:lineRule="auto"/>
+      </w:pPr>
+      <w:r>
+        <w:rPr>
+          <w:rFonts w:hint="eastAsia"/>
+        </w:rPr>
+        <w:t>S</w:t>
+      </w:r>
+      <w:r>
+        <w:t>RS-35: The system provides the Word-Cloud column.</w:t>
+      </w:r>
+    </w:p>
+    <w:p>
+      <w:pPr>
+        <w:tabs>
+          <w:tab w:val="left" w:pos="5027"/>
+        </w:tabs>
+        <w:spacing w:before="100" w:beforeAutospacing="1" w:after="100" w:afterAutospacing="1" w:line="240" w:lineRule="auto"/>
+      </w:pPr>
+      <w:r>
+        <w:t>SRS-36: The system provides the Heatmap column.</w:t>
+      </w:r>
+    </w:p>
+    <w:p>
+      <w:pPr>
+        <w:spacing w:before="100" w:beforeAutospacing="1" w:after="100" w:afterAutospacing="1" w:line="240" w:lineRule="auto"/>
+        <w:rPr>
+          <w:rFonts w:hint="eastAsia"/>
+        </w:rPr>
+      </w:pPr>
+      <w:r>
+        <w:rPr>
+          <w:rFonts w:hint="eastAsia"/>
+        </w:rPr>
+        <w:t>S</w:t>
+      </w:r>
+      <w:r>
+        <w:t>RS-31: The system provides the Back button.</w:t>
+      </w:r>
+    </w:p>
+    <w:p>
+      <w:pPr>
+        <w:tabs>
+          <w:tab w:val="left" w:pos="5027"/>
+        </w:tabs>
+        <w:spacing w:before="100" w:beforeAutospacing="1" w:after="100" w:afterAutospacing="1" w:line="240" w:lineRule="auto"/>
+        <w:rPr>
+          <w:b/>
+          <w:bCs/>
+        </w:rPr>
+      </w:pPr>
+      <w:r>
+        <w:rPr>
+          <w:rFonts w:hint="eastAsia"/>
+          <w:b/>
+          <w:bCs/>
+        </w:rPr>
+        <w:t>6</w:t>
+      </w:r>
+      <w:r>
+        <w:rPr>
+          <w:b/>
+          <w:bCs/>
+        </w:rPr>
+        <w:t>.</w:t>
+      </w:r>
+      <w:r>
+        <w:rPr>
+          <w:b/>
+          <w:bCs/>
+        </w:rPr>
+        <w:t>1</w:t>
+      </w:r>
+      <w:r>
+        <w:rPr>
+          <w:b/>
+          <w:bCs/>
+        </w:rPr>
+        <w:t>.</w:t>
+      </w:r>
+      <w:r>
+        <w:rPr>
+          <w:b/>
+          <w:bCs/>
+        </w:rPr>
+        <w:t>16</w:t>
+      </w:r>
+      <w:r>
+        <w:rPr>
+          <w:b/>
+          <w:bCs/>
+        </w:rPr>
+        <w:t xml:space="preserve"> Use Case:</w:t>
+      </w:r>
+      <w:r>
+        <w:t xml:space="preserve"> </w:t>
+      </w:r>
+      <w:r>
+        <w:rPr>
+          <w:b/>
+          <w:bCs/>
+        </w:rPr>
+        <w:t xml:space="preserve">View types of comments </w:t>
+      </w:r>
+      <w:r>
+        <w:rPr>
+          <w:b/>
+          <w:bCs/>
+        </w:rPr>
+        <w:t xml:space="preserve">by using </w:t>
+      </w:r>
+      <w:r>
+        <w:rPr>
+          <w:b/>
+          <w:bCs/>
+        </w:rPr>
+        <w:t>stacked column chart</w:t>
+      </w:r>
+    </w:p>
+    <w:p>
+      <w:pPr>
+        <w:tabs>
+          <w:tab w:val="left" w:pos="5027"/>
+        </w:tabs>
+        <w:spacing w:before="100" w:beforeAutospacing="1" w:after="100" w:afterAutospacing="1" w:line="240" w:lineRule="auto"/>
+      </w:pPr>
+      <w:r>
+        <w:t>SRS-33: The system provides the summary page.</w:t>
+      </w:r>
+    </w:p>
+    <w:p>
+      <w:pPr>
+        <w:tabs>
+          <w:tab w:val="left" w:pos="5027"/>
+        </w:tabs>
+        <w:spacing w:before="100" w:beforeAutospacing="1" w:after="100" w:afterAutospacing="1" w:line="240" w:lineRule="auto"/>
+      </w:pPr>
+      <w:r>
+        <w:t>SRS-</w:t>
+      </w:r>
+      <w:r>
+        <w:t>40</w:t>
       </w:r>
       <w:r>
         <w:t>: T</w:t>
       </w:r>
       <w:r>
         <w:t>he system displays types of comments stacked column chart.</w:t>
+      </w:r>
+    </w:p>
+    <w:p>
+      <w:pPr>
+        <w:tabs>
+          <w:tab w:val="left" w:pos="5027"/>
+        </w:tabs>
+        <w:spacing w:before="100" w:beforeAutospacing="1" w:after="100" w:afterAutospacing="1" w:line="240" w:lineRule="auto"/>
+      </w:pPr>
+      <w:r>
+        <w:rPr>
+          <w:rFonts w:hint="eastAsia"/>
+        </w:rPr>
+        <w:t>S</w:t>
+      </w:r>
+      <w:r>
+        <w:t>RS-35: The system provides the Word-Cloud column.</w:t>
+      </w:r>
+    </w:p>
+    <w:p>
+      <w:pPr>
+        <w:tabs>
+          <w:tab w:val="left" w:pos="5027"/>
+        </w:tabs>
+        <w:spacing w:before="100" w:beforeAutospacing="1" w:after="100" w:afterAutospacing="1" w:line="240" w:lineRule="auto"/>
+      </w:pPr>
+      <w:r>
+        <w:t>SRS-36: The system provides the Heatmap column.</w:t>
+      </w:r>
+    </w:p>
+    <w:p>
+      <w:pPr>
+        <w:spacing w:before="100" w:beforeAutospacing="1" w:after="100" w:afterAutospacing="1" w:line="240" w:lineRule="auto"/>
+      </w:pPr>
+      <w:r>
+        <w:rPr>
+          <w:rFonts w:hint="eastAsia"/>
+        </w:rPr>
+        <w:t>S</w:t>
+      </w:r>
+      <w:r>
+        <w:t>RS-31: The system provides the Back button.</w:t>
       </w:r>
     </w:p>
     <w:p>
@@ -29686,19 +30803,28 @@
         <w:rPr>
           <w:szCs w:val="28"/>
         </w:rPr>
-        <w:t xml:space="preserve">-23: </w:t>
+        <w:t>-</w:t>
       </w:r>
       <w:r>
         <w:rPr>
           <w:szCs w:val="28"/>
         </w:rPr>
+        <w:t>41</w:t>
+      </w:r>
+      <w:r>
+        <w:rPr>
+          <w:szCs w:val="28"/>
+        </w:rPr>
+        <w:t xml:space="preserve">: </w:t>
+      </w:r>
+      <w:r>
+        <w:rPr>
+          <w:szCs w:val="28"/>
+        </w:rPr>
         <w:t xml:space="preserve">The </w:t>
       </w:r>
       <w:r>
-        <w:t>s</w:t>
-      </w:r>
-      <w:r>
-        <w:t>ystem displays hotel list</w:t>
+        <w:t>system displays hotel list</w:t>
       </w:r>
       <w:r>
         <w:t>.</w:t>
@@ -29722,7 +30848,19 @@
         <w:rPr>
           <w:szCs w:val="28"/>
         </w:rPr>
-        <w:t>RS-24:</w:t>
+        <w:t>RS-4</w:t>
+      </w:r>
+      <w:r>
+        <w:rPr>
+          <w:szCs w:val="28"/>
+        </w:rPr>
+        <w:t>2</w:t>
+      </w:r>
+      <w:r>
+        <w:rPr>
+          <w:szCs w:val="28"/>
+        </w:rPr>
+        <w:t>:</w:t>
       </w:r>
       <w:r>
         <w:rPr>
@@ -29732,13 +30870,7 @@
         <w:t xml:space="preserve"> </w:t>
       </w:r>
       <w:r>
-        <w:t>The s</w:t>
-      </w:r>
-      <w:r>
-        <w:t xml:space="preserve">ystem redirects to hotel </w:t>
-      </w:r>
-      <w:r>
-        <w:t>page</w:t>
+        <w:t>The system redirects to hotel page</w:t>
       </w:r>
       <w:r>
         <w:t>.</w:t>
@@ -29758,7 +30890,20 @@
         <w:rPr>
           <w:szCs w:val="28"/>
         </w:rPr>
-        <w:t>SRS-25:</w:t>
+        <w:lastRenderedPageBreak/>
+        <w:t>SRS-</w:t>
+      </w:r>
+      <w:r>
+        <w:rPr>
+          <w:szCs w:val="28"/>
+        </w:rPr>
+        <w:t>43</w:t>
+      </w:r>
+      <w:r>
+        <w:rPr>
+          <w:szCs w:val="28"/>
+        </w:rPr>
+        <w:t>:</w:t>
       </w:r>
       <w:r>
         <w:rPr>
@@ -29774,18 +30919,78 @@
         <w:t xml:space="preserve">The </w:t>
       </w:r>
       <w:r>
-        <w:t>s</w:t>
-      </w:r>
-      <w:bookmarkStart w:id="83" w:name="_GoBack"/>
-      <w:bookmarkEnd w:id="83"/>
-      <w:r>
-        <w:t xml:space="preserve">ystem displays </w:t>
+        <w:t xml:space="preserve">system displays </w:t>
       </w:r>
       <w:r>
         <w:t xml:space="preserve">the </w:t>
       </w:r>
       <w:r>
         <w:t>comments list</w:t>
+      </w:r>
+      <w:r>
+        <w:t>.</w:t>
+      </w:r>
+    </w:p>
+    <w:p>
+      <w:pPr>
+        <w:tabs>
+          <w:tab w:val="left" w:pos="5508"/>
+          <w:tab w:val="left" w:pos="6444"/>
+        </w:tabs>
+      </w:pPr>
+      <w:r>
+        <w:t xml:space="preserve">SRS-44: The system provides the </w:t>
+      </w:r>
+      <w:r>
+        <w:t>Clear button.</w:t>
+      </w:r>
+    </w:p>
+    <w:p>
+      <w:pPr>
+        <w:tabs>
+          <w:tab w:val="left" w:pos="5508"/>
+          <w:tab w:val="left" w:pos="6444"/>
+        </w:tabs>
+      </w:pPr>
+      <w:r>
+        <w:rPr>
+          <w:rFonts w:hint="eastAsia"/>
+        </w:rPr>
+        <w:t>S</w:t>
+      </w:r>
+      <w:r>
+        <w:t>RS-45: The system provides the Submit button.</w:t>
+      </w:r>
+    </w:p>
+    <w:p>
+      <w:pPr>
+        <w:tabs>
+          <w:tab w:val="left" w:pos="5508"/>
+          <w:tab w:val="left" w:pos="6444"/>
+        </w:tabs>
+      </w:pPr>
+      <w:r>
+        <w:rPr>
+          <w:rFonts w:hint="eastAsia"/>
+        </w:rPr>
+        <w:t>S</w:t>
+      </w:r>
+      <w:r>
+        <w:t>RS-46: The system provides the Show More button.</w:t>
+      </w:r>
+    </w:p>
+    <w:p>
+      <w:pPr>
+        <w:tabs>
+          <w:tab w:val="left" w:pos="5508"/>
+          <w:tab w:val="left" w:pos="6444"/>
+        </w:tabs>
+        <w:rPr>
+          <w:rFonts w:hint="eastAsia"/>
+        </w:rPr>
+      </w:pPr>
+      <w:r>
+        <w:t>SRS-47: The system provides the Show Less button.</w:t>
       </w:r>
     </w:p>
     <w:p>
@@ -29859,26 +31064,249 @@
     </w:p>
     <w:p>
       <w:r>
-        <w:t>SRS-2</w:t>
-      </w:r>
-      <w:r>
+        <w:t>SRS-</w:t>
+      </w:r>
+      <w:r>
+        <w:t>48</w:t>
+      </w:r>
+      <w:r>
+        <w:t xml:space="preserve">: </w:t>
+      </w:r>
+      <w:r>
+        <w:t>The s</w:t>
+      </w:r>
+      <w:r>
+        <w:t xml:space="preserve">ystem displays the </w:t>
+      </w:r>
+      <w:r>
+        <w:t>view comment page</w:t>
+      </w:r>
+      <w:r>
+        <w:rPr>
+          <w:rFonts w:hint="eastAsia"/>
+        </w:rPr>
+        <w:t>.</w:t>
+      </w:r>
+    </w:p>
+    <w:p>
+      <w:pPr>
+        <w:tabs>
+          <w:tab w:val="left" w:pos="5508"/>
+          <w:tab w:val="left" w:pos="6444"/>
+        </w:tabs>
+      </w:pPr>
+      <w:r>
+        <w:t>SRS-44: The system provides the Clear button.</w:t>
+      </w:r>
+    </w:p>
+    <w:p>
+      <w:pPr>
+        <w:tabs>
+          <w:tab w:val="left" w:pos="5508"/>
+          <w:tab w:val="left" w:pos="6444"/>
+        </w:tabs>
+      </w:pPr>
+      <w:r>
+        <w:rPr>
+          <w:rFonts w:hint="eastAsia"/>
+        </w:rPr>
+        <w:t>S</w:t>
+      </w:r>
+      <w:r>
+        <w:t>RS-45: The system provides the Submit button.</w:t>
+      </w:r>
+    </w:p>
+    <w:p>
+      <w:pPr>
+        <w:tabs>
+          <w:tab w:val="left" w:pos="5508"/>
+          <w:tab w:val="left" w:pos="6444"/>
+        </w:tabs>
+      </w:pPr>
+      <w:r>
+        <w:rPr>
+          <w:rFonts w:hint="eastAsia"/>
+        </w:rPr>
+        <w:t>S</w:t>
+      </w:r>
+      <w:r>
+        <w:t>RS-49: The system provides the Back to Home button.</w:t>
+      </w:r>
+    </w:p>
+    <w:p>
+      <w:pPr>
+        <w:tabs>
+          <w:tab w:val="left" w:pos="5508"/>
+          <w:tab w:val="left" w:pos="6444"/>
+        </w:tabs>
+      </w:pPr>
+      <w:r>
+        <w:rPr>
+          <w:rFonts w:hint="eastAsia"/>
+        </w:rPr>
+        <w:t>S</w:t>
+      </w:r>
+      <w:r>
+        <w:t>RS-50: The system provides the Logout button.</w:t>
+      </w:r>
+    </w:p>
+    <w:p>
+      <w:pPr>
+        <w:tabs>
+          <w:tab w:val="left" w:pos="5508"/>
+          <w:tab w:val="left" w:pos="6444"/>
+        </w:tabs>
+      </w:pPr>
+      <w:r>
+        <w:t>SRS-51: The system displays the hotel name box.</w:t>
+      </w:r>
+    </w:p>
+    <w:p>
+      <w:pPr>
+        <w:tabs>
+          <w:tab w:val="left" w:pos="5508"/>
+          <w:tab w:val="left" w:pos="6444"/>
+        </w:tabs>
+      </w:pPr>
+      <w:r>
+        <w:rPr>
+          <w:rFonts w:hint="eastAsia"/>
+        </w:rPr>
+        <w:t>S</w:t>
+      </w:r>
+      <w:r>
+        <w:t>RS-52: The system displays Hello user box.</w:t>
+      </w:r>
+    </w:p>
+    <w:p>
+      <w:pPr>
+        <w:tabs>
+          <w:tab w:val="left" w:pos="5508"/>
+          <w:tab w:val="left" w:pos="6444"/>
+        </w:tabs>
+      </w:pPr>
+      <w:r>
+        <w:rPr>
+          <w:rFonts w:hint="eastAsia"/>
+        </w:rPr>
+        <w:t>S</w:t>
+      </w:r>
+      <w:r>
+        <w:t>RS-5</w:t>
+      </w:r>
+      <w:r>
+        <w:t>3</w:t>
+      </w:r>
+      <w:r>
+        <w:t xml:space="preserve">: The system </w:t>
+      </w:r>
+      <w:r>
+        <w:t>provides the write comments textbox.</w:t>
+      </w:r>
+    </w:p>
+    <w:p>
+      <w:pPr>
+        <w:tabs>
+          <w:tab w:val="left" w:pos="5508"/>
+          <w:tab w:val="left" w:pos="6444"/>
+        </w:tabs>
+      </w:pPr>
+      <w:r>
+        <w:t>SRS-54: The system provides the textbox to show comments details.</w:t>
+      </w:r>
+    </w:p>
+    <w:p>
+      <w:pPr>
+        <w:tabs>
+          <w:tab w:val="left" w:pos="5508"/>
+          <w:tab w:val="left" w:pos="6444"/>
+        </w:tabs>
+      </w:pPr>
+      <w:r>
+        <w:rPr>
+          <w:rFonts w:hint="eastAsia"/>
+        </w:rPr>
+        <w:t>S</w:t>
+      </w:r>
+      <w:r>
+        <w:t>RS-46: The system provides the Show More button.</w:t>
+      </w:r>
+    </w:p>
+    <w:p>
+      <w:pPr>
+        <w:tabs>
+          <w:tab w:val="left" w:pos="5508"/>
+          <w:tab w:val="left" w:pos="6444"/>
+        </w:tabs>
+      </w:pPr>
+      <w:r>
+        <w:t>SRS-47: The system provides the Show Less button.</w:t>
+      </w:r>
+    </w:p>
+    <w:p>
+      <w:pPr>
+        <w:rPr>
+          <w:b/>
+          <w:bCs/>
+          <w:szCs w:val="28"/>
+        </w:rPr>
+      </w:pPr>
+      <w:r>
+        <w:rPr>
+          <w:rFonts w:hint="eastAsia"/>
+          <w:b/>
+          <w:bCs/>
+        </w:rPr>
         <w:t>6</w:t>
       </w:r>
       <w:r>
-        <w:t xml:space="preserve">: </w:t>
-      </w:r>
-      <w:r>
-        <w:t>The s</w:t>
-      </w:r>
-      <w:r>
-        <w:t xml:space="preserve">ystem displays the </w:t>
-      </w:r>
-      <w:r>
-        <w:t>view comment page</w:t>
-      </w:r>
-      <w:r>
-        <w:rPr>
-          <w:rFonts w:hint="eastAsia"/>
+        <w:rPr>
+          <w:b/>
+          <w:bCs/>
+        </w:rPr>
+        <w:t>.</w:t>
+      </w:r>
+      <w:r>
+        <w:rPr>
+          <w:b/>
+          <w:bCs/>
+        </w:rPr>
+        <w:t>1</w:t>
+      </w:r>
+      <w:r>
+        <w:rPr>
+          <w:b/>
+          <w:bCs/>
+        </w:rPr>
+        <w:t>.1</w:t>
+      </w:r>
+      <w:r>
+        <w:rPr>
+          <w:b/>
+          <w:bCs/>
+        </w:rPr>
+        <w:t>9</w:t>
+      </w:r>
+      <w:r>
+        <w:rPr>
+          <w:b/>
+          <w:bCs/>
+        </w:rPr>
+        <w:t xml:space="preserve"> Use Case: </w:t>
+      </w:r>
+      <w:r>
+        <w:rPr>
+          <w:b/>
+          <w:bCs/>
+          <w:szCs w:val="28"/>
+        </w:rPr>
+        <w:t>Super admin views system log</w:t>
+      </w:r>
+      <w:r>
+        <w:rPr>
+          <w:b/>
+          <w:bCs/>
+          <w:szCs w:val="28"/>
         </w:rPr>
         <w:t>.</w:t>
       </w:r>
@@ -29897,10 +31325,10 @@
         <w:t>S</w:t>
       </w:r>
       <w:r>
-        <w:t>RS-2</w:t>
-      </w:r>
-      <w:r>
-        <w:t>7</w:t>
+        <w:t>RS-</w:t>
+      </w:r>
+      <w:r>
+        <w:t>55</w:t>
       </w:r>
       <w:r>
         <w:t xml:space="preserve">: </w:t>
@@ -29909,75 +31337,10 @@
         <w:t>The s</w:t>
       </w:r>
       <w:r>
-        <w:t>ystem displays the page for inputting.</w:t>
-      </w:r>
-    </w:p>
-    <w:p>
-      <w:pPr>
-        <w:rPr>
-          <w:b/>
-          <w:bCs/>
-          <w:szCs w:val="28"/>
-        </w:rPr>
-      </w:pPr>
-      <w:r>
-        <w:rPr>
-          <w:rFonts w:hint="eastAsia"/>
-          <w:b/>
-          <w:bCs/>
-        </w:rPr>
-        <w:t>6</w:t>
-      </w:r>
-      <w:r>
-        <w:rPr>
-          <w:b/>
-          <w:bCs/>
-        </w:rPr>
-        <w:t>.</w:t>
-      </w:r>
-      <w:r>
-        <w:rPr>
-          <w:b/>
-          <w:bCs/>
-        </w:rPr>
-        <w:t>1</w:t>
-      </w:r>
-      <w:r>
-        <w:rPr>
-          <w:b/>
-          <w:bCs/>
-        </w:rPr>
-        <w:t>.1</w:t>
-      </w:r>
-      <w:r>
-        <w:rPr>
-          <w:b/>
-          <w:bCs/>
-        </w:rPr>
-        <w:t>9</w:t>
-      </w:r>
-      <w:r>
-        <w:rPr>
-          <w:b/>
-          <w:bCs/>
-        </w:rPr>
-        <w:t xml:space="preserve"> Use Case: </w:t>
-      </w:r>
-      <w:r>
-        <w:rPr>
-          <w:b/>
-          <w:bCs/>
-          <w:szCs w:val="28"/>
-        </w:rPr>
-        <w:t>Super admin views system log</w:t>
-      </w:r>
-      <w:r>
-        <w:rPr>
-          <w:b/>
-          <w:bCs/>
-          <w:szCs w:val="28"/>
-        </w:rPr>
-        <w:t>.</w:t>
+        <w:t xml:space="preserve">ystem </w:t>
+      </w:r>
+      <w:r>
+        <w:t>provides the System Logs textbox.</w:t>
       </w:r>
     </w:p>
     <w:p>
@@ -29994,19 +31357,19 @@
         <w:t>S</w:t>
       </w:r>
       <w:r>
-        <w:t xml:space="preserve">RS-28: </w:t>
-      </w:r>
-      <w:r>
-        <w:t>The s</w:t>
-      </w:r>
-      <w:r>
-        <w:t>ystem display</w:t>
-      </w:r>
-      <w:r>
-        <w:t>s log information</w:t>
-      </w:r>
-      <w:r>
-        <w:t>.</w:t>
+        <w:t>RS-5</w:t>
+      </w:r>
+      <w:r>
+        <w:t>6</w:t>
+      </w:r>
+      <w:r>
+        <w:t>: The s</w:t>
+      </w:r>
+      <w:r>
+        <w:t xml:space="preserve">ystem </w:t>
+      </w:r>
+      <w:r>
+        <w:t>provides the Search textbox.</w:t>
       </w:r>
     </w:p>
     <w:p>
@@ -30016,27 +31379,6 @@
         </w:tabs>
         <w:spacing w:before="100" w:beforeAutospacing="1" w:after="100" w:afterAutospacing="1" w:line="240" w:lineRule="auto"/>
       </w:pPr>
-      <w:r>
-        <w:rPr>
-          <w:rFonts w:hint="eastAsia"/>
-        </w:rPr>
-        <w:t>S</w:t>
-      </w:r>
-      <w:r>
-        <w:t xml:space="preserve">RS-29: </w:t>
-      </w:r>
-      <w:r>
-        <w:t>The s</w:t>
-      </w:r>
-      <w:r>
-        <w:t>ystem display</w:t>
-      </w:r>
-      <w:r>
-        <w:t>s online user</w:t>
-      </w:r>
-      <w:r>
-        <w:t>.</w:t>
-      </w:r>
     </w:p>
     <w:p>
       <w:pPr>
@@ -30049,16 +31391,63 @@
         <w:rPr>
           <w:rFonts w:hint="eastAsia"/>
         </w:rPr>
+        <w:lastRenderedPageBreak/>
         <w:t>S</w:t>
       </w:r>
       <w:r>
-        <w:t xml:space="preserve">RS-30: </w:t>
+        <w:t>RS-</w:t>
+      </w:r>
+      <w:r>
+        <w:t>57</w:t>
+      </w:r>
+      <w:r>
+        <w:t xml:space="preserve">: </w:t>
       </w:r>
       <w:r>
         <w:t>The s</w:t>
       </w:r>
       <w:r>
         <w:t>ystem display</w:t>
+      </w:r>
+      <w:r>
+        <w:t>s online user</w:t>
+      </w:r>
+      <w:r>
+        <w:t>.</w:t>
+      </w:r>
+    </w:p>
+    <w:p>
+      <w:pPr>
+        <w:tabs>
+          <w:tab w:val="left" w:pos="5027"/>
+        </w:tabs>
+        <w:spacing w:before="100" w:beforeAutospacing="1" w:after="100" w:afterAutospacing="1" w:line="240" w:lineRule="auto"/>
+      </w:pPr>
+      <w:r>
+        <w:rPr>
+          <w:rFonts w:hint="eastAsia"/>
+        </w:rPr>
+        <w:t>S</w:t>
+      </w:r>
+      <w:r>
+        <w:t>RS-</w:t>
+      </w:r>
+      <w:r>
+        <w:t>58</w:t>
+      </w:r>
+      <w:r>
+        <w:t xml:space="preserve">: </w:t>
+      </w:r>
+      <w:r>
+        <w:t>The s</w:t>
+      </w:r>
+      <w:r>
+        <w:t>ystem dis</w:t>
+      </w:r>
+      <w:bookmarkStart w:id="83" w:name="_GoBack"/>
+      <w:bookmarkEnd w:id="83"/>
+      <w:r>
+        <w:t>play</w:t>
       </w:r>
       <w:r>
         <w:t>s number of users who are typing comments</w:t>
@@ -33594,11 +34983,6 @@
         <w:docPartUnique/>
       </w:docPartObj>
     </w:sdtPr>
-    <w:sdtEndPr>
-      <w:rPr>
-        <w:rStyle w:val="af"/>
-      </w:rPr>
-    </w:sdtEndPr>
     <w:sdtContent>
       <w:p>
         <w:pPr>
@@ -33657,11 +35041,6 @@
         <w:docPartUnique/>
       </w:docPartObj>
     </w:sdtPr>
-    <w:sdtEndPr>
-      <w:rPr>
-        <w:rStyle w:val="af"/>
-      </w:rPr>
-    </w:sdtEndPr>
     <w:sdtContent>
       <w:p>
         <w:pPr>
@@ -33905,16 +35284,7 @@
             <w:pStyle w:val="ab"/>
           </w:pPr>
           <w:r>
-            <w:t>07 Oct</w:t>
-          </w:r>
-          <w:r>
-            <w:t>,</w:t>
-          </w:r>
-          <w:r>
-            <w:t xml:space="preserve"> </w:t>
-          </w:r>
-          <w:r>
-            <w:t>2019</w:t>
+            <w:t>07 Oct, 2019</w:t>
           </w:r>
         </w:p>
       </w:tc>
@@ -33947,25 +35317,7 @@
             <w:pStyle w:val="ab"/>
           </w:pPr>
           <w:r>
-            <w:t>0</w:t>
-          </w:r>
-          <w:r>
-            <w:t>9</w:t>
-          </w:r>
-          <w:r>
-            <w:t xml:space="preserve"> </w:t>
-          </w:r>
-          <w:r>
-            <w:t>Oct</w:t>
-          </w:r>
-          <w:r>
-            <w:t>,</w:t>
-          </w:r>
-          <w:r>
-            <w:t xml:space="preserve"> </w:t>
-          </w:r>
-          <w:r>
-            <w:t>2019</w:t>
+            <w:t>09 Oct, 2019</w:t>
           </w:r>
         </w:p>
       </w:tc>
@@ -37484,7 +38836,7 @@
 </file>
 
 <file path=customXml/itemProps1.xml><?xml version="1.0" encoding="utf-8"?>
-<ds:datastoreItem xmlns:ds="http://schemas.openxmlformats.org/officeDocument/2006/customXml" ds:itemID="{AE2C89AD-2C5E-4145-8DF7-B1A7DC6F955E}">
+<ds:datastoreItem xmlns:ds="http://schemas.openxmlformats.org/officeDocument/2006/customXml" ds:itemID="{F2E569C4-DA27-2D41-BFEE-293D07B6CC3F}">
   <ds:schemaRefs>
     <ds:schemaRef ds:uri="http://schemas.openxmlformats.org/officeDocument/2006/bibliography"/>
   </ds:schemaRefs>

</xml_diff>